<commit_message>
quem é quem :astonished:
</commit_message>
<xml_diff>
--- a/Project_1/Relatorio.docx
+++ b/Project_1/Relatorio.docx
@@ -1,6 +1,6 @@
 
 <file path=word/document.xml><?xml version="1.0" encoding="utf-8"?>
-<w:document xmlns:wpc="http://schemas.microsoft.com/office/word/2010/wordprocessingCanvas" xmlns:mo="http://schemas.microsoft.com/office/mac/office/2008/main" xmlns:mc="http://schemas.openxmlformats.org/markup-compatibility/2006" xmlns:mv="urn:schemas-microsoft-com:mac:vml" xmlns:o="urn:schemas-microsoft-com:office:office" xmlns:r="http://schemas.openxmlformats.org/officeDocument/2006/relationships" xmlns:m="http://schemas.openxmlformats.org/officeDocument/2006/math" xmlns:v="urn:schemas-microsoft-com:vml" xmlns:wp14="http://schemas.microsoft.com/office/word/2010/wordprocessingDrawing" xmlns:wp="http://schemas.openxmlformats.org/drawingml/2006/wordprocessingDrawing" xmlns:w10="urn:schemas-microsoft-com:office:word" xmlns:w="http://schemas.openxmlformats.org/wordprocessingml/2006/main" xmlns:w14="http://schemas.microsoft.com/office/word/2010/wordml" xmlns:w15="http://schemas.microsoft.com/office/word/2012/wordml" xmlns:wpg="http://schemas.microsoft.com/office/word/2010/wordprocessingGroup" xmlns:wpi="http://schemas.microsoft.com/office/word/2010/wordprocessingInk" xmlns:wne="http://schemas.microsoft.com/office/word/2006/wordml" xmlns:wps="http://schemas.microsoft.com/office/word/2010/wordprocessingShape" mc:Ignorable="w14 w15 wp14">
+<w:document xmlns:wpc="http://schemas.microsoft.com/office/word/2010/wordprocessingCanvas" xmlns:cx="http://schemas.microsoft.com/office/drawing/2014/chartex" xmlns:cx1="http://schemas.microsoft.com/office/drawing/2015/9/8/chartex" xmlns:cx2="http://schemas.microsoft.com/office/drawing/2015/10/21/chartex" xmlns:cx3="http://schemas.microsoft.com/office/drawing/2016/5/9/chartex" xmlns:cx4="http://schemas.microsoft.com/office/drawing/2016/5/10/chartex" xmlns:cx5="http://schemas.microsoft.com/office/drawing/2016/5/11/chartex" xmlns:cx6="http://schemas.microsoft.com/office/drawing/2016/5/12/chartex" xmlns:cx7="http://schemas.microsoft.com/office/drawing/2016/5/13/chartex" xmlns:cx8="http://schemas.microsoft.com/office/drawing/2016/5/14/chartex" xmlns:mc="http://schemas.openxmlformats.org/markup-compatibility/2006" xmlns:aink="http://schemas.microsoft.com/office/drawing/2016/ink" xmlns:am3d="http://schemas.microsoft.com/office/drawing/2017/model3d" xmlns:o="urn:schemas-microsoft-com:office:office" xmlns:r="http://schemas.openxmlformats.org/officeDocument/2006/relationships" xmlns:m="http://schemas.openxmlformats.org/officeDocument/2006/math" xmlns:v="urn:schemas-microsoft-com:vml" xmlns:wp14="http://schemas.microsoft.com/office/word/2010/wordprocessingDrawing" xmlns:wp="http://schemas.openxmlformats.org/drawingml/2006/wordprocessingDrawing" xmlns:w10="urn:schemas-microsoft-com:office:word" xmlns:w="http://schemas.openxmlformats.org/wordprocessingml/2006/main" xmlns:w14="http://schemas.microsoft.com/office/word/2010/wordml" xmlns:w15="http://schemas.microsoft.com/office/word/2012/wordml" xmlns:w16cid="http://schemas.microsoft.com/office/word/2016/wordml/cid" xmlns:w16se="http://schemas.microsoft.com/office/word/2015/wordml/symex" xmlns:wpg="http://schemas.microsoft.com/office/word/2010/wordprocessingGroup" xmlns:wpi="http://schemas.microsoft.com/office/word/2010/wordprocessingInk" xmlns:wne="http://schemas.microsoft.com/office/word/2006/wordml" xmlns:wps="http://schemas.microsoft.com/office/word/2010/wordprocessingShape" mc:Ignorable="w14 w15 w16se w16cid wp14">
   <w:body>
     <w:p>
       <w:r>
@@ -298,7 +298,7 @@
               </wp:anchor>
             </w:drawing>
           </mc:Choice>
-          <mc:Fallback xmlns:w16se="http://schemas.microsoft.com/office/word/2015/wordml/symex" xmlns:w16cid="http://schemas.microsoft.com/office/word/2016/wordml/cid" xmlns:am3d="http://schemas.microsoft.com/office/drawing/2017/model3d" xmlns:aink="http://schemas.microsoft.com/office/drawing/2016/ink" xmlns:cx8="http://schemas.microsoft.com/office/drawing/2016/5/14/chartex" xmlns:cx7="http://schemas.microsoft.com/office/drawing/2016/5/13/chartex" xmlns:cx6="http://schemas.microsoft.com/office/drawing/2016/5/12/chartex" xmlns:cx5="http://schemas.microsoft.com/office/drawing/2016/5/11/chartex" xmlns:cx4="http://schemas.microsoft.com/office/drawing/2016/5/10/chartex" xmlns:cx3="http://schemas.microsoft.com/office/drawing/2016/5/9/chartex" xmlns:cx2="http://schemas.microsoft.com/office/drawing/2015/10/21/chartex" xmlns:cx1="http://schemas.microsoft.com/office/drawing/2015/9/8/chartex" xmlns:cx="http://schemas.microsoft.com/office/drawing/2014/chartex">
+          <mc:Fallback>
             <w:pict>
               <v:shapetype w14:anchorId="464E735C" id="_x0000_t202" coordsize="21600,21600" o:spt="202" path="m,l,21600r21600,l21600,xe">
                 <v:stroke joinstyle="miter"/>
@@ -459,8 +459,6 @@
                         </w:rPr>
                         <w:t>novembro</w:t>
                       </w:r>
-                      <w:bookmarkStart w:id="1" w:name="_GoBack"/>
-                      <w:bookmarkEnd w:id="1"/>
                       <w:r>
                         <w:rPr>
                           <w:rFonts w:ascii="Century Schoolbook" w:hAnsi="Century Schoolbook"/>
@@ -714,7 +712,7 @@
               </wp:anchor>
             </w:drawing>
           </mc:Choice>
-          <mc:Fallback xmlns:w16se="http://schemas.microsoft.com/office/word/2015/wordml/symex" xmlns:w16cid="http://schemas.microsoft.com/office/word/2016/wordml/cid" xmlns:am3d="http://schemas.microsoft.com/office/drawing/2017/model3d" xmlns:aink="http://schemas.microsoft.com/office/drawing/2016/ink" xmlns:cx8="http://schemas.microsoft.com/office/drawing/2016/5/14/chartex" xmlns:cx7="http://schemas.microsoft.com/office/drawing/2016/5/13/chartex" xmlns:cx6="http://schemas.microsoft.com/office/drawing/2016/5/12/chartex" xmlns:cx5="http://schemas.microsoft.com/office/drawing/2016/5/11/chartex" xmlns:cx4="http://schemas.microsoft.com/office/drawing/2016/5/10/chartex" xmlns:cx3="http://schemas.microsoft.com/office/drawing/2016/5/9/chartex" xmlns:cx2="http://schemas.microsoft.com/office/drawing/2015/10/21/chartex" xmlns:cx1="http://schemas.microsoft.com/office/drawing/2015/9/8/chartex" xmlns:cx="http://schemas.microsoft.com/office/drawing/2014/chartex">
+          <mc:Fallback>
             <w:pict>
               <v:shape w14:anchorId="121F6783" id="Caixa de texto 3" o:spid="_x0000_s1027" type="#_x0000_t202" style="position:absolute;margin-left:-36pt;margin-top:25.05pt;width:495pt;height:67.5pt;z-index:251665408;visibility:visible;mso-wrap-style:square;mso-width-percent:0;mso-height-percent:0;mso-wrap-distance-left:9pt;mso-wrap-distance-top:0;mso-wrap-distance-right:9pt;mso-wrap-distance-bottom:0;mso-position-horizontal:absolute;mso-position-horizontal-relative:margin;mso-position-vertical:absolute;mso-position-vertical-relative:text;mso-width-percent:0;mso-height-percent:0;mso-width-relative:margin;mso-height-relative:margin;v-text-anchor:top" o:gfxdata="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" fillcolor="white [3201]" stroked="f" strokeweight=".5pt">
                 <v:textbox>
@@ -985,7 +983,7 @@
     </w:p>
     <w:tbl>
       <w:tblPr>
-        <w:tblStyle w:val="TableGrid"/>
+        <w:tblStyle w:val="TabelacomGrelha"/>
         <w:tblW w:w="0" w:type="auto"/>
         <w:tblBorders>
           <w:top w:val="none" w:sz="0" w:space="0" w:color="auto"/>
@@ -1020,9 +1018,28 @@
                 <w:rFonts w:ascii="Century Schoolbook" w:hAnsi="Century Schoolbook"/>
                 <w:b/>
                 <w:sz w:val="24"/>
+                <w:highlight w:val="yellow"/>
               </w:rPr>
               <w:t>Introdução</w:t>
             </w:r>
+            <w:r>
+              <w:rPr>
+                <w:rFonts w:ascii="Century Schoolbook" w:hAnsi="Century Schoolbook"/>
+                <w:b/>
+                <w:sz w:val="24"/>
+              </w:rPr>
+              <w:t xml:space="preserve"> - </w:t>
+            </w:r>
+            <w:proofErr w:type="spellStart"/>
+            <w:r>
+              <w:rPr>
+                <w:rFonts w:ascii="Century Schoolbook" w:hAnsi="Century Schoolbook"/>
+                <w:b/>
+                <w:sz w:val="24"/>
+              </w:rPr>
+              <w:t>julieta</w:t>
+            </w:r>
+            <w:proofErr w:type="spellEnd"/>
           </w:p>
         </w:tc>
         <w:tc>
@@ -1257,7 +1274,90 @@
                 <w:rFonts w:ascii="Century Schoolbook" w:hAnsi="Century Schoolbook"/>
                 <w:sz w:val="24"/>
               </w:rPr>
-              <w:t xml:space="preserve">          Lista de Jogadas Válidas</w:t>
+              <w:t xml:space="preserve">          </w:t>
+            </w:r>
+            <w:r>
+              <w:rPr>
+                <w:rFonts w:ascii="Century Schoolbook" w:hAnsi="Century Schoolbook"/>
+                <w:sz w:val="24"/>
+                <w:highlight w:val="yellow"/>
+              </w:rPr>
+              <w:t>Lista de Jogadas Válidas</w:t>
+            </w:r>
+            <w:r>
+              <w:rPr>
+                <w:rFonts w:ascii="Century Schoolbook" w:hAnsi="Century Schoolbook"/>
+                <w:sz w:val="24"/>
+              </w:rPr>
+              <w:t xml:space="preserve"> - </w:t>
+            </w:r>
+            <w:proofErr w:type="spellStart"/>
+            <w:r>
+              <w:rPr>
+                <w:rFonts w:ascii="Century Schoolbook" w:hAnsi="Century Schoolbook"/>
+                <w:sz w:val="24"/>
+              </w:rPr>
+              <w:t>julieta</w:t>
+            </w:r>
+            <w:proofErr w:type="spellEnd"/>
+          </w:p>
+        </w:tc>
+        <w:tc>
+          <w:tcPr>
+            <w:tcW w:w="419" w:type="dxa"/>
+          </w:tcPr>
+          <w:p>
+            <w:pPr>
+              <w:spacing w:line="360" w:lineRule="auto"/>
+              <w:rPr>
+                <w:rFonts w:ascii="Century Schoolbook" w:hAnsi="Century Schoolbook"/>
+                <w:sz w:val="24"/>
+              </w:rPr>
+            </w:pPr>
+            <w:r>
+              <w:rPr>
+                <w:rFonts w:ascii="Century Schoolbook" w:hAnsi="Century Schoolbook"/>
+                <w:sz w:val="24"/>
+              </w:rPr>
+              <w:t>0</w:t>
+            </w:r>
+          </w:p>
+        </w:tc>
+      </w:tr>
+      <w:tr>
+        <w:tc>
+          <w:tcPr>
+            <w:tcW w:w="8075" w:type="dxa"/>
+          </w:tcPr>
+          <w:p>
+            <w:pPr>
+              <w:spacing w:line="360" w:lineRule="auto"/>
+              <w:rPr>
+                <w:rFonts w:ascii="Century Schoolbook" w:hAnsi="Century Schoolbook"/>
+                <w:sz w:val="24"/>
+              </w:rPr>
+            </w:pPr>
+            <w:r>
+              <w:rPr>
+                <w:rFonts w:ascii="Century Schoolbook" w:hAnsi="Century Schoolbook"/>
+                <w:sz w:val="24"/>
+              </w:rPr>
+              <w:t xml:space="preserve">          </w:t>
+            </w:r>
+            <w:r>
+              <w:rPr>
+                <w:rFonts w:ascii="Century Schoolbook" w:hAnsi="Century Schoolbook"/>
+                <w:sz w:val="24"/>
+                <w:highlight w:val="yellow"/>
+              </w:rPr>
+              <w:t>Execução de Jogadas</w:t>
+            </w:r>
+            <w:r>
+              <w:rPr>
+                <w:rFonts w:ascii="Century Schoolbook" w:hAnsi="Century Schoolbook"/>
+                <w:sz w:val="24"/>
+              </w:rPr>
+              <w:t xml:space="preserve"> - sofia</w:t>
             </w:r>
           </w:p>
         </w:tc>
@@ -1301,7 +1401,90 @@
                 <w:rFonts w:ascii="Century Schoolbook" w:hAnsi="Century Schoolbook"/>
                 <w:sz w:val="24"/>
               </w:rPr>
-              <w:t xml:space="preserve">          Execução de Jogadas</w:t>
+              <w:t xml:space="preserve">          </w:t>
+            </w:r>
+            <w:r>
+              <w:rPr>
+                <w:rFonts w:ascii="Century Schoolbook" w:hAnsi="Century Schoolbook"/>
+                <w:sz w:val="24"/>
+                <w:highlight w:val="yellow"/>
+              </w:rPr>
+              <w:t>Avaliação do Tabuleiro</w:t>
+            </w:r>
+            <w:r>
+              <w:rPr>
+                <w:rFonts w:ascii="Century Schoolbook" w:hAnsi="Century Schoolbook"/>
+                <w:sz w:val="24"/>
+              </w:rPr>
+              <w:t xml:space="preserve"> - </w:t>
+            </w:r>
+            <w:proofErr w:type="spellStart"/>
+            <w:r>
+              <w:rPr>
+                <w:rFonts w:ascii="Century Schoolbook" w:hAnsi="Century Schoolbook"/>
+                <w:sz w:val="24"/>
+              </w:rPr>
+              <w:t>julieta</w:t>
+            </w:r>
+            <w:proofErr w:type="spellEnd"/>
+          </w:p>
+        </w:tc>
+        <w:tc>
+          <w:tcPr>
+            <w:tcW w:w="419" w:type="dxa"/>
+          </w:tcPr>
+          <w:p>
+            <w:pPr>
+              <w:spacing w:line="360" w:lineRule="auto"/>
+              <w:rPr>
+                <w:rFonts w:ascii="Century Schoolbook" w:hAnsi="Century Schoolbook"/>
+                <w:sz w:val="24"/>
+              </w:rPr>
+            </w:pPr>
+            <w:r>
+              <w:rPr>
+                <w:rFonts w:ascii="Century Schoolbook" w:hAnsi="Century Schoolbook"/>
+                <w:sz w:val="24"/>
+              </w:rPr>
+              <w:t>0</w:t>
+            </w:r>
+          </w:p>
+        </w:tc>
+      </w:tr>
+      <w:tr>
+        <w:tc>
+          <w:tcPr>
+            <w:tcW w:w="8075" w:type="dxa"/>
+          </w:tcPr>
+          <w:p>
+            <w:pPr>
+              <w:spacing w:line="360" w:lineRule="auto"/>
+              <w:rPr>
+                <w:rFonts w:ascii="Century Schoolbook" w:hAnsi="Century Schoolbook"/>
+                <w:sz w:val="24"/>
+              </w:rPr>
+            </w:pPr>
+            <w:r>
+              <w:rPr>
+                <w:rFonts w:ascii="Century Schoolbook" w:hAnsi="Century Schoolbook"/>
+                <w:sz w:val="24"/>
+              </w:rPr>
+              <w:t xml:space="preserve">          </w:t>
+            </w:r>
+            <w:r>
+              <w:rPr>
+                <w:rFonts w:ascii="Century Schoolbook" w:hAnsi="Century Schoolbook"/>
+                <w:sz w:val="24"/>
+                <w:highlight w:val="yellow"/>
+              </w:rPr>
+              <w:t>Final do Jogo</w:t>
+            </w:r>
+            <w:r>
+              <w:rPr>
+                <w:rFonts w:ascii="Century Schoolbook" w:hAnsi="Century Schoolbook"/>
+                <w:sz w:val="24"/>
+              </w:rPr>
+              <w:t xml:space="preserve"> - sofia</w:t>
             </w:r>
           </w:p>
         </w:tc>
@@ -1345,96 +1528,41 @@
                 <w:rFonts w:ascii="Century Schoolbook" w:hAnsi="Century Schoolbook"/>
                 <w:sz w:val="24"/>
               </w:rPr>
-              <w:t xml:space="preserve">          Avaliação do Tabuleiro</w:t>
+              <w:t xml:space="preserve">          </w:t>
             </w:r>
-          </w:p>
-        </w:tc>
-        <w:tc>
-          <w:tcPr>
-            <w:tcW w:w="419" w:type="dxa"/>
-          </w:tcPr>
-          <w:p>
-            <w:pPr>
-              <w:spacing w:line="360" w:lineRule="auto"/>
+            <w:r>
               <w:rPr>
                 <w:rFonts w:ascii="Century Schoolbook" w:hAnsi="Century Schoolbook"/>
                 <w:sz w:val="24"/>
+                <w:highlight w:val="yellow"/>
               </w:rPr>
-            </w:pPr>
+              <w:t>Jogada do Computador</w:t>
+            </w:r>
             <w:r>
               <w:rPr>
                 <w:rFonts w:ascii="Century Schoolbook" w:hAnsi="Century Schoolbook"/>
                 <w:sz w:val="24"/>
               </w:rPr>
-              <w:t>0</w:t>
+              <w:t xml:space="preserve"> - </w:t>
             </w:r>
-          </w:p>
-        </w:tc>
-      </w:tr>
-      <w:tr>
-        <w:tc>
-          <w:tcPr>
-            <w:tcW w:w="8075" w:type="dxa"/>
-          </w:tcPr>
-          <w:p>
-            <w:pPr>
-              <w:spacing w:line="360" w:lineRule="auto"/>
-              <w:rPr>
-                <w:rFonts w:ascii="Century Schoolbook" w:hAnsi="Century Schoolbook"/>
-                <w:sz w:val="24"/>
-              </w:rPr>
-            </w:pPr>
+            <w:proofErr w:type="spellStart"/>
             <w:r>
               <w:rPr>
                 <w:rFonts w:ascii="Century Schoolbook" w:hAnsi="Century Schoolbook"/>
                 <w:sz w:val="24"/>
               </w:rPr>
-              <w:t xml:space="preserve">          Final do Jogo</w:t>
+              <w:t>juliet</w:t>
             </w:r>
-          </w:p>
-        </w:tc>
-        <w:tc>
-          <w:tcPr>
-            <w:tcW w:w="419" w:type="dxa"/>
-          </w:tcPr>
-          <w:p>
-            <w:pPr>
-              <w:spacing w:line="360" w:lineRule="auto"/>
-              <w:rPr>
-                <w:rFonts w:ascii="Century Schoolbook" w:hAnsi="Century Schoolbook"/>
-                <w:sz w:val="24"/>
-              </w:rPr>
-            </w:pPr>
+            <w:bookmarkStart w:id="0" w:name="_GoBack"/>
+            <w:bookmarkEnd w:id="0"/>
             <w:r>
               <w:rPr>
                 <w:rFonts w:ascii="Century Schoolbook" w:hAnsi="Century Schoolbook"/>
                 <w:sz w:val="24"/>
               </w:rPr>
-              <w:t>0</w:t>
+              <w:t>a</w:t>
             </w:r>
-          </w:p>
-        </w:tc>
-      </w:tr>
-      <w:tr>
-        <w:tc>
-          <w:tcPr>
-            <w:tcW w:w="8075" w:type="dxa"/>
-          </w:tcPr>
-          <w:p>
-            <w:pPr>
-              <w:spacing w:line="360" w:lineRule="auto"/>
-              <w:rPr>
-                <w:rFonts w:ascii="Century Schoolbook" w:hAnsi="Century Schoolbook"/>
-                <w:sz w:val="24"/>
-              </w:rPr>
-            </w:pPr>
-            <w:r>
-              <w:rPr>
-                <w:rFonts w:ascii="Century Schoolbook" w:hAnsi="Century Schoolbook"/>
-                <w:sz w:val="24"/>
-              </w:rPr>
-              <w:t xml:space="preserve">          Jogada do Computador</w:t>
-            </w:r>
+            <w:proofErr w:type="spellEnd"/>
           </w:p>
         </w:tc>
         <w:tc>
@@ -1472,6 +1600,7 @@
                 <w:b/>
                 <w:color w:val="FF0000"/>
                 <w:sz w:val="24"/>
+                <w:highlight w:val="yellow"/>
               </w:rPr>
             </w:pPr>
             <w:r>
@@ -1479,8 +1608,38 @@
                 <w:rFonts w:ascii="Century Schoolbook" w:hAnsi="Century Schoolbook"/>
                 <w:b/>
                 <w:sz w:val="24"/>
+                <w:highlight w:val="yellow"/>
               </w:rPr>
-              <w:t>Interface com o Utilizador</w:t>
+              <w:t xml:space="preserve">Interface com o </w:t>
+            </w:r>
+            <w:proofErr w:type="gramStart"/>
+            <w:r>
+              <w:rPr>
+                <w:rFonts w:ascii="Century Schoolbook" w:hAnsi="Century Schoolbook"/>
+                <w:b/>
+                <w:sz w:val="24"/>
+                <w:highlight w:val="yellow"/>
+              </w:rPr>
+              <w:t>Utilizador</w:t>
+            </w:r>
+            <w:r>
+              <w:rPr>
+                <w:rFonts w:ascii="Century Schoolbook" w:hAnsi="Century Schoolbook"/>
+                <w:b/>
+                <w:sz w:val="24"/>
+                <w:highlight w:val="yellow"/>
+              </w:rPr>
+              <w:t xml:space="preserve">  -</w:t>
+            </w:r>
+            <w:proofErr w:type="gramEnd"/>
+            <w:r>
+              <w:rPr>
+                <w:rFonts w:ascii="Century Schoolbook" w:hAnsi="Century Schoolbook"/>
+                <w:b/>
+                <w:sz w:val="24"/>
+                <w:highlight w:val="yellow"/>
+              </w:rPr>
+              <w:t xml:space="preserve"> sofia</w:t>
             </w:r>
           </w:p>
         </w:tc>
@@ -1519,6 +1678,7 @@
                 <w:b/>
                 <w:color w:val="FF0000"/>
                 <w:sz w:val="24"/>
+                <w:highlight w:val="yellow"/>
               </w:rPr>
             </w:pPr>
             <w:r>
@@ -1526,8 +1686,18 @@
                 <w:rFonts w:ascii="Century Schoolbook" w:hAnsi="Century Schoolbook"/>
                 <w:b/>
                 <w:sz w:val="24"/>
+                <w:highlight w:val="yellow"/>
               </w:rPr>
               <w:t>Conclusões</w:t>
+            </w:r>
+            <w:r>
+              <w:rPr>
+                <w:rFonts w:ascii="Century Schoolbook" w:hAnsi="Century Schoolbook"/>
+                <w:b/>
+                <w:sz w:val="24"/>
+                <w:highlight w:val="yellow"/>
+              </w:rPr>
+              <w:t xml:space="preserve"> - sofia</w:t>
             </w:r>
           </w:p>
         </w:tc>
@@ -2996,7 +3166,7 @@
       <w:hyperlink r:id="rId12" w:history="1">
         <w:r>
           <w:rPr>
-            <w:rStyle w:val="Hyperlink"/>
+            <w:rStyle w:val="Hiperligao"/>
             <w:rFonts w:ascii="Century Schoolbook" w:hAnsi="Century Schoolbook"/>
             <w:sz w:val="16"/>
             <w:lang w:val="en-GB"/>
@@ -5489,7 +5659,7 @@
               </wp:anchor>
             </w:drawing>
           </mc:Choice>
-          <mc:Fallback xmlns:w16se="http://schemas.microsoft.com/office/word/2015/wordml/symex" xmlns:w16cid="http://schemas.microsoft.com/office/word/2016/wordml/cid" xmlns:am3d="http://schemas.microsoft.com/office/drawing/2017/model3d" xmlns:aink="http://schemas.microsoft.com/office/drawing/2016/ink" xmlns:cx8="http://schemas.microsoft.com/office/drawing/2016/5/14/chartex" xmlns:cx7="http://schemas.microsoft.com/office/drawing/2016/5/13/chartex" xmlns:cx6="http://schemas.microsoft.com/office/drawing/2016/5/12/chartex" xmlns:cx5="http://schemas.microsoft.com/office/drawing/2016/5/11/chartex" xmlns:cx4="http://schemas.microsoft.com/office/drawing/2016/5/10/chartex" xmlns:cx3="http://schemas.microsoft.com/office/drawing/2016/5/9/chartex" xmlns:cx2="http://schemas.microsoft.com/office/drawing/2015/10/21/chartex" xmlns:cx1="http://schemas.microsoft.com/office/drawing/2015/9/8/chartex" xmlns:cx="http://schemas.microsoft.com/office/drawing/2014/chartex">
+          <mc:Fallback>
             <w:pict>
               <v:shape w14:anchorId="5116A507" id="Caixa de texto 16" o:spid="_x0000_s1028" type="#_x0000_t202" style="position:absolute;margin-left:155.8pt;margin-top:392.35pt;width:218.4pt;height:24.6pt;z-index:251673600;visibility:visible;mso-wrap-style:square;mso-width-percent:0;mso-height-percent:0;mso-wrap-distance-left:9pt;mso-wrap-distance-top:0;mso-wrap-distance-right:9pt;mso-wrap-distance-bottom:0;mso-position-horizontal:absolute;mso-position-horizontal-relative:margin;mso-position-vertical:absolute;mso-position-vertical-relative:text;mso-width-percent:0;mso-height-percent:0;mso-width-relative:margin;mso-height-relative:margin;v-text-anchor:top" o:gfxdata="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" fillcolor="white [3201]" stroked="f" strokeweight=".5pt">
                 <v:textbox>
@@ -5645,7 +5815,7 @@
               </wp:anchor>
             </w:drawing>
           </mc:Choice>
-          <mc:Fallback xmlns:w16se="http://schemas.microsoft.com/office/word/2015/wordml/symex" xmlns:w16cid="http://schemas.microsoft.com/office/word/2016/wordml/cid" xmlns:am3d="http://schemas.microsoft.com/office/drawing/2017/model3d" xmlns:aink="http://schemas.microsoft.com/office/drawing/2016/ink" xmlns:cx8="http://schemas.microsoft.com/office/drawing/2016/5/14/chartex" xmlns:cx7="http://schemas.microsoft.com/office/drawing/2016/5/13/chartex" xmlns:cx6="http://schemas.microsoft.com/office/drawing/2016/5/12/chartex" xmlns:cx5="http://schemas.microsoft.com/office/drawing/2016/5/11/chartex" xmlns:cx4="http://schemas.microsoft.com/office/drawing/2016/5/10/chartex" xmlns:cx3="http://schemas.microsoft.com/office/drawing/2016/5/9/chartex" xmlns:cx2="http://schemas.microsoft.com/office/drawing/2015/10/21/chartex" xmlns:cx1="http://schemas.microsoft.com/office/drawing/2015/9/8/chartex" xmlns:cx="http://schemas.microsoft.com/office/drawing/2014/chartex">
+          <mc:Fallback>
             <w:pict>
               <v:shape w14:anchorId="2CFA8D5C" id="Caixa de texto 14" o:spid="_x0000_s1029" type="#_x0000_t202" style="position:absolute;margin-left:153.75pt;margin-top:256.15pt;width:269.4pt;height:22.8pt;z-index:251671552;visibility:visible;mso-wrap-style:square;mso-width-percent:0;mso-height-percent:0;mso-wrap-distance-left:9pt;mso-wrap-distance-top:0;mso-wrap-distance-right:9pt;mso-wrap-distance-bottom:0;mso-position-horizontal:absolute;mso-position-horizontal-relative:margin;mso-position-vertical:absolute;mso-position-vertical-relative:text;mso-width-percent:0;mso-height-percent:0;mso-width-relative:margin;mso-height-relative:margin;v-text-anchor:top" o:gfxdata="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" fillcolor="white [3201]" stroked="f" strokeweight=".5pt">
                 <v:textbox>
@@ -5782,7 +5952,7 @@
               </wp:anchor>
             </w:drawing>
           </mc:Choice>
-          <mc:Fallback xmlns:w16se="http://schemas.microsoft.com/office/word/2015/wordml/symex" xmlns:w16cid="http://schemas.microsoft.com/office/word/2016/wordml/cid" xmlns:am3d="http://schemas.microsoft.com/office/drawing/2017/model3d" xmlns:aink="http://schemas.microsoft.com/office/drawing/2016/ink" xmlns:cx8="http://schemas.microsoft.com/office/drawing/2016/5/14/chartex" xmlns:cx7="http://schemas.microsoft.com/office/drawing/2016/5/13/chartex" xmlns:cx6="http://schemas.microsoft.com/office/drawing/2016/5/12/chartex" xmlns:cx5="http://schemas.microsoft.com/office/drawing/2016/5/11/chartex" xmlns:cx4="http://schemas.microsoft.com/office/drawing/2016/5/10/chartex" xmlns:cx3="http://schemas.microsoft.com/office/drawing/2016/5/9/chartex" xmlns:cx2="http://schemas.microsoft.com/office/drawing/2015/10/21/chartex" xmlns:cx1="http://schemas.microsoft.com/office/drawing/2015/9/8/chartex" xmlns:cx="http://schemas.microsoft.com/office/drawing/2014/chartex">
+          <mc:Fallback>
             <w:pict>
               <v:shape w14:anchorId="61EFEFA8" id="Caixa de texto 13" o:spid="_x0000_s1030" type="#_x0000_t202" style="position:absolute;margin-left:224.2pt;margin-top:114.55pt;width:275.4pt;height:24.6pt;z-index:251669504;visibility:visible;mso-wrap-style:square;mso-width-percent:0;mso-height-percent:0;mso-wrap-distance-left:9pt;mso-wrap-distance-top:0;mso-wrap-distance-right:9pt;mso-wrap-distance-bottom:0;mso-position-horizontal:right;mso-position-horizontal-relative:margin;mso-position-vertical:absolute;mso-position-vertical-relative:text;mso-width-percent:0;mso-height-percent:0;mso-width-relative:margin;mso-height-relative:margin;v-text-anchor:top" o:gfxdata="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" fillcolor="white [3201]" stroked="f" strokeweight=".5pt">
                 <v:textbox>
@@ -7330,13 +7500,11 @@
       <w:pPr>
         <w:pStyle w:val="Estilo1"/>
       </w:pPr>
-      <w:bookmarkStart w:id="0" w:name="_GoBack"/>
       <w:r>
         <w:lastRenderedPageBreak/>
         <w:t>Conclusões</w:t>
       </w:r>
     </w:p>
-    <w:bookmarkEnd w:id="0"/>
     <w:p>
       <w:pPr>
         <w:pStyle w:val="Estilo1"/>
@@ -7466,7 +7634,7 @@
 </file>
 
 <file path=word/endnotes.xml><?xml version="1.0" encoding="utf-8"?>
-<w:endnotes xmlns:wpc="http://schemas.microsoft.com/office/word/2010/wordprocessingCanvas" xmlns:mo="http://schemas.microsoft.com/office/mac/office/2008/main" xmlns:mc="http://schemas.openxmlformats.org/markup-compatibility/2006" xmlns:mv="urn:schemas-microsoft-com:mac:vml" xmlns:o="urn:schemas-microsoft-com:office:office" xmlns:r="http://schemas.openxmlformats.org/officeDocument/2006/relationships" xmlns:m="http://schemas.openxmlformats.org/officeDocument/2006/math" xmlns:v="urn:schemas-microsoft-com:vml" xmlns:wp14="http://schemas.microsoft.com/office/word/2010/wordprocessingDrawing" xmlns:wp="http://schemas.openxmlformats.org/drawingml/2006/wordprocessingDrawing" xmlns:w10="urn:schemas-microsoft-com:office:word" xmlns:w="http://schemas.openxmlformats.org/wordprocessingml/2006/main" xmlns:w14="http://schemas.microsoft.com/office/word/2010/wordml" xmlns:w15="http://schemas.microsoft.com/office/word/2012/wordml" xmlns:wpg="http://schemas.microsoft.com/office/word/2010/wordprocessingGroup" xmlns:wpi="http://schemas.microsoft.com/office/word/2010/wordprocessingInk" xmlns:wne="http://schemas.microsoft.com/office/word/2006/wordml" xmlns:wps="http://schemas.microsoft.com/office/word/2010/wordprocessingShape" mc:Ignorable="w14 w15 wp14">
+<w:endnotes xmlns:wpc="http://schemas.microsoft.com/office/word/2010/wordprocessingCanvas" xmlns:cx="http://schemas.microsoft.com/office/drawing/2014/chartex" xmlns:cx1="http://schemas.microsoft.com/office/drawing/2015/9/8/chartex" xmlns:cx2="http://schemas.microsoft.com/office/drawing/2015/10/21/chartex" xmlns:cx3="http://schemas.microsoft.com/office/drawing/2016/5/9/chartex" xmlns:cx4="http://schemas.microsoft.com/office/drawing/2016/5/10/chartex" xmlns:cx5="http://schemas.microsoft.com/office/drawing/2016/5/11/chartex" xmlns:cx6="http://schemas.microsoft.com/office/drawing/2016/5/12/chartex" xmlns:cx7="http://schemas.microsoft.com/office/drawing/2016/5/13/chartex" xmlns:cx8="http://schemas.microsoft.com/office/drawing/2016/5/14/chartex" xmlns:mc="http://schemas.openxmlformats.org/markup-compatibility/2006" xmlns:aink="http://schemas.microsoft.com/office/drawing/2016/ink" xmlns:am3d="http://schemas.microsoft.com/office/drawing/2017/model3d" xmlns:o="urn:schemas-microsoft-com:office:office" xmlns:r="http://schemas.openxmlformats.org/officeDocument/2006/relationships" xmlns:m="http://schemas.openxmlformats.org/officeDocument/2006/math" xmlns:v="urn:schemas-microsoft-com:vml" xmlns:wp14="http://schemas.microsoft.com/office/word/2010/wordprocessingDrawing" xmlns:wp="http://schemas.openxmlformats.org/drawingml/2006/wordprocessingDrawing" xmlns:w10="urn:schemas-microsoft-com:office:word" xmlns:w="http://schemas.openxmlformats.org/wordprocessingml/2006/main" xmlns:w14="http://schemas.microsoft.com/office/word/2010/wordml" xmlns:w15="http://schemas.microsoft.com/office/word/2012/wordml" xmlns:w16cid="http://schemas.microsoft.com/office/word/2016/wordml/cid" xmlns:w16se="http://schemas.microsoft.com/office/word/2015/wordml/symex" xmlns:wpg="http://schemas.microsoft.com/office/word/2010/wordprocessingGroup" xmlns:wpi="http://schemas.microsoft.com/office/word/2010/wordprocessingInk" xmlns:wne="http://schemas.microsoft.com/office/word/2006/wordml" xmlns:wps="http://schemas.microsoft.com/office/word/2010/wordprocessingShape" mc:Ignorable="w14 w15 w16se w16cid wp14">
   <w:endnote w:type="separator" w:id="-1">
     <w:p>
       <w:pPr>
@@ -7491,10 +7659,10 @@
 </file>
 
 <file path=word/footer1.xml><?xml version="1.0" encoding="utf-8"?>
-<w:ftr xmlns:wpc="http://schemas.microsoft.com/office/word/2010/wordprocessingCanvas" xmlns:mo="http://schemas.microsoft.com/office/mac/office/2008/main" xmlns:mc="http://schemas.openxmlformats.org/markup-compatibility/2006" xmlns:mv="urn:schemas-microsoft-com:mac:vml" xmlns:o="urn:schemas-microsoft-com:office:office" xmlns:r="http://schemas.openxmlformats.org/officeDocument/2006/relationships" xmlns:m="http://schemas.openxmlformats.org/officeDocument/2006/math" xmlns:v="urn:schemas-microsoft-com:vml" xmlns:wp14="http://schemas.microsoft.com/office/word/2010/wordprocessingDrawing" xmlns:wp="http://schemas.openxmlformats.org/drawingml/2006/wordprocessingDrawing" xmlns:w10="urn:schemas-microsoft-com:office:word" xmlns:w="http://schemas.openxmlformats.org/wordprocessingml/2006/main" xmlns:w14="http://schemas.microsoft.com/office/word/2010/wordml" xmlns:w15="http://schemas.microsoft.com/office/word/2012/wordml" xmlns:wpg="http://schemas.microsoft.com/office/word/2010/wordprocessingGroup" xmlns:wpi="http://schemas.microsoft.com/office/word/2010/wordprocessingInk" xmlns:wne="http://schemas.microsoft.com/office/word/2006/wordml" xmlns:wps="http://schemas.microsoft.com/office/word/2010/wordprocessingShape" mc:Ignorable="w14 w15 wp14">
+<w:ftr xmlns:wpc="http://schemas.microsoft.com/office/word/2010/wordprocessingCanvas" xmlns:cx="http://schemas.microsoft.com/office/drawing/2014/chartex" xmlns:cx1="http://schemas.microsoft.com/office/drawing/2015/9/8/chartex" xmlns:cx2="http://schemas.microsoft.com/office/drawing/2015/10/21/chartex" xmlns:cx3="http://schemas.microsoft.com/office/drawing/2016/5/9/chartex" xmlns:cx4="http://schemas.microsoft.com/office/drawing/2016/5/10/chartex" xmlns:cx5="http://schemas.microsoft.com/office/drawing/2016/5/11/chartex" xmlns:cx6="http://schemas.microsoft.com/office/drawing/2016/5/12/chartex" xmlns:cx7="http://schemas.microsoft.com/office/drawing/2016/5/13/chartex" xmlns:cx8="http://schemas.microsoft.com/office/drawing/2016/5/14/chartex" xmlns:mc="http://schemas.openxmlformats.org/markup-compatibility/2006" xmlns:aink="http://schemas.microsoft.com/office/drawing/2016/ink" xmlns:am3d="http://schemas.microsoft.com/office/drawing/2017/model3d" xmlns:o="urn:schemas-microsoft-com:office:office" xmlns:r="http://schemas.openxmlformats.org/officeDocument/2006/relationships" xmlns:m="http://schemas.openxmlformats.org/officeDocument/2006/math" xmlns:v="urn:schemas-microsoft-com:vml" xmlns:wp14="http://schemas.microsoft.com/office/word/2010/wordprocessingDrawing" xmlns:wp="http://schemas.openxmlformats.org/drawingml/2006/wordprocessingDrawing" xmlns:w10="urn:schemas-microsoft-com:office:word" xmlns:w="http://schemas.openxmlformats.org/wordprocessingml/2006/main" xmlns:w14="http://schemas.microsoft.com/office/word/2010/wordml" xmlns:w15="http://schemas.microsoft.com/office/word/2012/wordml" xmlns:w16cid="http://schemas.microsoft.com/office/word/2016/wordml/cid" xmlns:w16se="http://schemas.microsoft.com/office/word/2015/wordml/symex" xmlns:wpg="http://schemas.microsoft.com/office/word/2010/wordprocessingGroup" xmlns:wpi="http://schemas.microsoft.com/office/word/2010/wordprocessingInk" xmlns:wne="http://schemas.microsoft.com/office/word/2006/wordml" xmlns:wps="http://schemas.microsoft.com/office/word/2010/wordprocessingShape" mc:Ignorable="w14 w15 w16se w16cid wp14">
   <w:p>
     <w:pPr>
-      <w:pStyle w:val="Footer"/>
+      <w:pStyle w:val="Rodap"/>
       <w:jc w:val="right"/>
       <w:rPr>
         <w:rFonts w:ascii="Century Schoolbook" w:hAnsi="Century Schoolbook"/>
@@ -7550,7 +7718,7 @@
             <w:noProof/>
             <w:lang w:val="pt-BR"/>
           </w:rPr>
-          <w:t>8</w:t>
+          <w:t>18</w:t>
         </w:r>
         <w:r>
           <w:rPr>
@@ -7571,17 +7739,17 @@
   </w:p>
   <w:p>
     <w:pPr>
-      <w:pStyle w:val="Footer"/>
+      <w:pStyle w:val="Rodap"/>
     </w:pPr>
   </w:p>
 </w:ftr>
 </file>
 
 <file path=word/footer2.xml><?xml version="1.0" encoding="utf-8"?>
-<w:ftr xmlns:wpc="http://schemas.microsoft.com/office/word/2010/wordprocessingCanvas" xmlns:mo="http://schemas.microsoft.com/office/mac/office/2008/main" xmlns:mc="http://schemas.openxmlformats.org/markup-compatibility/2006" xmlns:mv="urn:schemas-microsoft-com:mac:vml" xmlns:o="urn:schemas-microsoft-com:office:office" xmlns:r="http://schemas.openxmlformats.org/officeDocument/2006/relationships" xmlns:m="http://schemas.openxmlformats.org/officeDocument/2006/math" xmlns:v="urn:schemas-microsoft-com:vml" xmlns:wp14="http://schemas.microsoft.com/office/word/2010/wordprocessingDrawing" xmlns:wp="http://schemas.openxmlformats.org/drawingml/2006/wordprocessingDrawing" xmlns:w10="urn:schemas-microsoft-com:office:word" xmlns:w="http://schemas.openxmlformats.org/wordprocessingml/2006/main" xmlns:w14="http://schemas.microsoft.com/office/word/2010/wordml" xmlns:w15="http://schemas.microsoft.com/office/word/2012/wordml" xmlns:wpg="http://schemas.microsoft.com/office/word/2010/wordprocessingGroup" xmlns:wpi="http://schemas.microsoft.com/office/word/2010/wordprocessingInk" xmlns:wne="http://schemas.microsoft.com/office/word/2006/wordml" xmlns:wps="http://schemas.microsoft.com/office/word/2010/wordprocessingShape" mc:Ignorable="w14 w15 wp14">
+<w:ftr xmlns:wpc="http://schemas.microsoft.com/office/word/2010/wordprocessingCanvas" xmlns:cx="http://schemas.microsoft.com/office/drawing/2014/chartex" xmlns:cx1="http://schemas.microsoft.com/office/drawing/2015/9/8/chartex" xmlns:cx2="http://schemas.microsoft.com/office/drawing/2015/10/21/chartex" xmlns:cx3="http://schemas.microsoft.com/office/drawing/2016/5/9/chartex" xmlns:cx4="http://schemas.microsoft.com/office/drawing/2016/5/10/chartex" xmlns:cx5="http://schemas.microsoft.com/office/drawing/2016/5/11/chartex" xmlns:cx6="http://schemas.microsoft.com/office/drawing/2016/5/12/chartex" xmlns:cx7="http://schemas.microsoft.com/office/drawing/2016/5/13/chartex" xmlns:cx8="http://schemas.microsoft.com/office/drawing/2016/5/14/chartex" xmlns:mc="http://schemas.openxmlformats.org/markup-compatibility/2006" xmlns:aink="http://schemas.microsoft.com/office/drawing/2016/ink" xmlns:am3d="http://schemas.microsoft.com/office/drawing/2017/model3d" xmlns:o="urn:schemas-microsoft-com:office:office" xmlns:r="http://schemas.openxmlformats.org/officeDocument/2006/relationships" xmlns:m="http://schemas.openxmlformats.org/officeDocument/2006/math" xmlns:v="urn:schemas-microsoft-com:vml" xmlns:wp14="http://schemas.microsoft.com/office/word/2010/wordprocessingDrawing" xmlns:wp="http://schemas.openxmlformats.org/drawingml/2006/wordprocessingDrawing" xmlns:w10="urn:schemas-microsoft-com:office:word" xmlns:w="http://schemas.openxmlformats.org/wordprocessingml/2006/main" xmlns:w14="http://schemas.microsoft.com/office/word/2010/wordml" xmlns:w15="http://schemas.microsoft.com/office/word/2012/wordml" xmlns:w16cid="http://schemas.microsoft.com/office/word/2016/wordml/cid" xmlns:w16se="http://schemas.microsoft.com/office/word/2015/wordml/symex" xmlns:wpg="http://schemas.microsoft.com/office/word/2010/wordprocessingGroup" xmlns:wpi="http://schemas.microsoft.com/office/word/2010/wordprocessingInk" xmlns:wne="http://schemas.microsoft.com/office/word/2006/wordml" xmlns:wps="http://schemas.microsoft.com/office/word/2010/wordprocessingShape" mc:Ignorable="w14 w15 w16se w16cid wp14">
   <w:p>
     <w:pPr>
-      <w:pStyle w:val="Footer"/>
+      <w:pStyle w:val="Rodap"/>
     </w:pPr>
     <w:r>
       <w:rPr>
@@ -7654,7 +7822,7 @@
             </wp:anchor>
           </w:drawing>
         </mc:Choice>
-        <mc:Fallback xmlns:w16se="http://schemas.microsoft.com/office/word/2015/wordml/symex" xmlns:w16cid="http://schemas.microsoft.com/office/word/2016/wordml/cid" xmlns:am3d="http://schemas.microsoft.com/office/drawing/2017/model3d" xmlns:aink="http://schemas.microsoft.com/office/drawing/2016/ink" xmlns:cx8="http://schemas.microsoft.com/office/drawing/2016/5/14/chartex" xmlns:cx7="http://schemas.microsoft.com/office/drawing/2016/5/13/chartex" xmlns:cx6="http://schemas.microsoft.com/office/drawing/2016/5/12/chartex" xmlns:cx5="http://schemas.microsoft.com/office/drawing/2016/5/11/chartex" xmlns:cx4="http://schemas.microsoft.com/office/drawing/2016/5/10/chartex" xmlns:cx3="http://schemas.microsoft.com/office/drawing/2016/5/9/chartex" xmlns:cx2="http://schemas.microsoft.com/office/drawing/2015/10/21/chartex" xmlns:cx1="http://schemas.microsoft.com/office/drawing/2015/9/8/chartex" xmlns:cx="http://schemas.microsoft.com/office/drawing/2014/chartex">
+        <mc:Fallback xmlns:mv="urn:schemas-microsoft-com:mac:vml" xmlns:mo="http://schemas.microsoft.com/office/mac/office/2008/main">
           <w:pict>
             <v:rect w14:anchorId="5BAB2880" id="Retângulo 15" o:spid="_x0000_s1026" style="position:absolute;margin-left:0;margin-top:7.45pt;width:595.85pt;height:12.4pt;z-index:251667456;visibility:visible;mso-wrap-style:square;mso-height-percent:0;mso-wrap-distance-left:9pt;mso-wrap-distance-top:0;mso-wrap-distance-right:9pt;mso-wrap-distance-bottom:0;mso-position-horizontal:left;mso-position-horizontal-relative:page;mso-position-vertical:absolute;mso-position-vertical-relative:text;mso-height-percent:0;mso-height-relative:margin;v-text-anchor:middle" o:gfxdata="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" fillcolor="#a83520" stroked="f" strokeweight="1pt">
               <w10:wrap anchorx="page"/>
@@ -7668,7 +7836,7 @@
 </file>
 
 <file path=word/footnotes.xml><?xml version="1.0" encoding="utf-8"?>
-<w:footnotes xmlns:wpc="http://schemas.microsoft.com/office/word/2010/wordprocessingCanvas" xmlns:mo="http://schemas.microsoft.com/office/mac/office/2008/main" xmlns:mc="http://schemas.openxmlformats.org/markup-compatibility/2006" xmlns:mv="urn:schemas-microsoft-com:mac:vml" xmlns:o="urn:schemas-microsoft-com:office:office" xmlns:r="http://schemas.openxmlformats.org/officeDocument/2006/relationships" xmlns:m="http://schemas.openxmlformats.org/officeDocument/2006/math" xmlns:v="urn:schemas-microsoft-com:vml" xmlns:wp14="http://schemas.microsoft.com/office/word/2010/wordprocessingDrawing" xmlns:wp="http://schemas.openxmlformats.org/drawingml/2006/wordprocessingDrawing" xmlns:w10="urn:schemas-microsoft-com:office:word" xmlns:w="http://schemas.openxmlformats.org/wordprocessingml/2006/main" xmlns:w14="http://schemas.microsoft.com/office/word/2010/wordml" xmlns:w15="http://schemas.microsoft.com/office/word/2012/wordml" xmlns:wpg="http://schemas.microsoft.com/office/word/2010/wordprocessingGroup" xmlns:wpi="http://schemas.microsoft.com/office/word/2010/wordprocessingInk" xmlns:wne="http://schemas.microsoft.com/office/word/2006/wordml" xmlns:wps="http://schemas.microsoft.com/office/word/2010/wordprocessingShape" mc:Ignorable="w14 w15 wp14">
+<w:footnotes xmlns:wpc="http://schemas.microsoft.com/office/word/2010/wordprocessingCanvas" xmlns:cx="http://schemas.microsoft.com/office/drawing/2014/chartex" xmlns:cx1="http://schemas.microsoft.com/office/drawing/2015/9/8/chartex" xmlns:cx2="http://schemas.microsoft.com/office/drawing/2015/10/21/chartex" xmlns:cx3="http://schemas.microsoft.com/office/drawing/2016/5/9/chartex" xmlns:cx4="http://schemas.microsoft.com/office/drawing/2016/5/10/chartex" xmlns:cx5="http://schemas.microsoft.com/office/drawing/2016/5/11/chartex" xmlns:cx6="http://schemas.microsoft.com/office/drawing/2016/5/12/chartex" xmlns:cx7="http://schemas.microsoft.com/office/drawing/2016/5/13/chartex" xmlns:cx8="http://schemas.microsoft.com/office/drawing/2016/5/14/chartex" xmlns:mc="http://schemas.openxmlformats.org/markup-compatibility/2006" xmlns:aink="http://schemas.microsoft.com/office/drawing/2016/ink" xmlns:am3d="http://schemas.microsoft.com/office/drawing/2017/model3d" xmlns:o="urn:schemas-microsoft-com:office:office" xmlns:r="http://schemas.openxmlformats.org/officeDocument/2006/relationships" xmlns:m="http://schemas.openxmlformats.org/officeDocument/2006/math" xmlns:v="urn:schemas-microsoft-com:vml" xmlns:wp14="http://schemas.microsoft.com/office/word/2010/wordprocessingDrawing" xmlns:wp="http://schemas.openxmlformats.org/drawingml/2006/wordprocessingDrawing" xmlns:w10="urn:schemas-microsoft-com:office:word" xmlns:w="http://schemas.openxmlformats.org/wordprocessingml/2006/main" xmlns:w14="http://schemas.microsoft.com/office/word/2010/wordml" xmlns:w15="http://schemas.microsoft.com/office/word/2012/wordml" xmlns:w16cid="http://schemas.microsoft.com/office/word/2016/wordml/cid" xmlns:w16se="http://schemas.microsoft.com/office/word/2015/wordml/symex" xmlns:wpg="http://schemas.microsoft.com/office/word/2010/wordprocessingGroup" xmlns:wpi="http://schemas.microsoft.com/office/word/2010/wordprocessingInk" xmlns:wne="http://schemas.microsoft.com/office/word/2006/wordml" xmlns:wps="http://schemas.microsoft.com/office/word/2010/wordprocessingShape" mc:Ignorable="w14 w15 w16se w16cid wp14">
   <w:footnote w:type="separator" w:id="-1">
     <w:p>
       <w:pPr>
@@ -7693,10 +7861,10 @@
 </file>
 
 <file path=word/header1.xml><?xml version="1.0" encoding="utf-8"?>
-<w:hdr xmlns:wpc="http://schemas.microsoft.com/office/word/2010/wordprocessingCanvas" xmlns:mo="http://schemas.microsoft.com/office/mac/office/2008/main" xmlns:mc="http://schemas.openxmlformats.org/markup-compatibility/2006" xmlns:mv="urn:schemas-microsoft-com:mac:vml" xmlns:o="urn:schemas-microsoft-com:office:office" xmlns:r="http://schemas.openxmlformats.org/officeDocument/2006/relationships" xmlns:m="http://schemas.openxmlformats.org/officeDocument/2006/math" xmlns:v="urn:schemas-microsoft-com:vml" xmlns:wp14="http://schemas.microsoft.com/office/word/2010/wordprocessingDrawing" xmlns:wp="http://schemas.openxmlformats.org/drawingml/2006/wordprocessingDrawing" xmlns:w10="urn:schemas-microsoft-com:office:word" xmlns:w="http://schemas.openxmlformats.org/wordprocessingml/2006/main" xmlns:w14="http://schemas.microsoft.com/office/word/2010/wordml" xmlns:w15="http://schemas.microsoft.com/office/word/2012/wordml" xmlns:wpg="http://schemas.microsoft.com/office/word/2010/wordprocessingGroup" xmlns:wpi="http://schemas.microsoft.com/office/word/2010/wordprocessingInk" xmlns:wne="http://schemas.microsoft.com/office/word/2006/wordml" xmlns:wps="http://schemas.microsoft.com/office/word/2010/wordprocessingShape" mc:Ignorable="w14 w15 wp14">
+<w:hdr xmlns:wpc="http://schemas.microsoft.com/office/word/2010/wordprocessingCanvas" xmlns:cx="http://schemas.microsoft.com/office/drawing/2014/chartex" xmlns:cx1="http://schemas.microsoft.com/office/drawing/2015/9/8/chartex" xmlns:cx2="http://schemas.microsoft.com/office/drawing/2015/10/21/chartex" xmlns:cx3="http://schemas.microsoft.com/office/drawing/2016/5/9/chartex" xmlns:cx4="http://schemas.microsoft.com/office/drawing/2016/5/10/chartex" xmlns:cx5="http://schemas.microsoft.com/office/drawing/2016/5/11/chartex" xmlns:cx6="http://schemas.microsoft.com/office/drawing/2016/5/12/chartex" xmlns:cx7="http://schemas.microsoft.com/office/drawing/2016/5/13/chartex" xmlns:cx8="http://schemas.microsoft.com/office/drawing/2016/5/14/chartex" xmlns:mc="http://schemas.openxmlformats.org/markup-compatibility/2006" xmlns:aink="http://schemas.microsoft.com/office/drawing/2016/ink" xmlns:am3d="http://schemas.microsoft.com/office/drawing/2017/model3d" xmlns:o="urn:schemas-microsoft-com:office:office" xmlns:r="http://schemas.openxmlformats.org/officeDocument/2006/relationships" xmlns:m="http://schemas.openxmlformats.org/officeDocument/2006/math" xmlns:v="urn:schemas-microsoft-com:vml" xmlns:wp14="http://schemas.microsoft.com/office/word/2010/wordprocessingDrawing" xmlns:wp="http://schemas.openxmlformats.org/drawingml/2006/wordprocessingDrawing" xmlns:w10="urn:schemas-microsoft-com:office:word" xmlns:w="http://schemas.openxmlformats.org/wordprocessingml/2006/main" xmlns:w14="http://schemas.microsoft.com/office/word/2010/wordml" xmlns:w15="http://schemas.microsoft.com/office/word/2012/wordml" xmlns:w16cid="http://schemas.microsoft.com/office/word/2016/wordml/cid" xmlns:w16se="http://schemas.microsoft.com/office/word/2015/wordml/symex" xmlns:wpg="http://schemas.microsoft.com/office/word/2010/wordprocessingGroup" xmlns:wpi="http://schemas.microsoft.com/office/word/2010/wordprocessingInk" xmlns:wne="http://schemas.microsoft.com/office/word/2006/wordml" xmlns:wps="http://schemas.microsoft.com/office/word/2010/wordprocessingShape" mc:Ignorable="w14 w15 w16se w16cid wp14">
   <w:p>
     <w:pPr>
-      <w:pStyle w:val="Header"/>
+      <w:pStyle w:val="Cabealho"/>
     </w:pPr>
     <w:r>
       <w:rPr>
@@ -7769,7 +7937,7 @@
             </wp:anchor>
           </w:drawing>
         </mc:Choice>
-        <mc:Fallback xmlns:w16se="http://schemas.microsoft.com/office/word/2015/wordml/symex" xmlns:w16cid="http://schemas.microsoft.com/office/word/2016/wordml/cid" xmlns:am3d="http://schemas.microsoft.com/office/drawing/2017/model3d" xmlns:aink="http://schemas.microsoft.com/office/drawing/2016/ink" xmlns:cx8="http://schemas.microsoft.com/office/drawing/2016/5/14/chartex" xmlns:cx7="http://schemas.microsoft.com/office/drawing/2016/5/13/chartex" xmlns:cx6="http://schemas.microsoft.com/office/drawing/2016/5/12/chartex" xmlns:cx5="http://schemas.microsoft.com/office/drawing/2016/5/11/chartex" xmlns:cx4="http://schemas.microsoft.com/office/drawing/2016/5/10/chartex" xmlns:cx3="http://schemas.microsoft.com/office/drawing/2016/5/9/chartex" xmlns:cx2="http://schemas.microsoft.com/office/drawing/2015/10/21/chartex" xmlns:cx1="http://schemas.microsoft.com/office/drawing/2015/9/8/chartex" xmlns:cx="http://schemas.microsoft.com/office/drawing/2014/chartex">
+        <mc:Fallback xmlns:mv="urn:schemas-microsoft-com:mac:vml" xmlns:mo="http://schemas.microsoft.com/office/mac/office/2008/main">
           <w:pict>
             <v:rect w14:anchorId="7F00E85D" id="Retângulo 11" o:spid="_x0000_s1026" style="position:absolute;margin-left:0;margin-top:-7.2pt;width:595.85pt;height:12.4pt;z-index:251665408;visibility:visible;mso-wrap-style:square;mso-height-percent:0;mso-wrap-distance-left:9pt;mso-wrap-distance-top:0;mso-wrap-distance-right:9pt;mso-wrap-distance-bottom:0;mso-position-horizontal:left;mso-position-horizontal-relative:page;mso-position-vertical:absolute;mso-position-vertical-relative:text;mso-height-percent:0;mso-height-relative:margin;v-text-anchor:middle" o:gfxdata="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" fillcolor="#a83520" stroked="f" strokeweight="1pt">
               <w10:wrap anchorx="page"/>
@@ -7783,8 +7951,8 @@
 </file>
 
 <file path=word/numbering.xml><?xml version="1.0" encoding="utf-8"?>
-<w:numbering xmlns:wpc="http://schemas.microsoft.com/office/word/2010/wordprocessingCanvas" xmlns:mo="http://schemas.microsoft.com/office/mac/office/2008/main" xmlns:mc="http://schemas.openxmlformats.org/markup-compatibility/2006" xmlns:mv="urn:schemas-microsoft-com:mac:vml" xmlns:o="urn:schemas-microsoft-com:office:office" xmlns:r="http://schemas.openxmlformats.org/officeDocument/2006/relationships" xmlns:m="http://schemas.openxmlformats.org/officeDocument/2006/math" xmlns:v="urn:schemas-microsoft-com:vml" xmlns:wp14="http://schemas.microsoft.com/office/word/2010/wordprocessingDrawing" xmlns:wp="http://schemas.openxmlformats.org/drawingml/2006/wordprocessingDrawing" xmlns:w10="urn:schemas-microsoft-com:office:word" xmlns:w="http://schemas.openxmlformats.org/wordprocessingml/2006/main" xmlns:w14="http://schemas.microsoft.com/office/word/2010/wordml" xmlns:w15="http://schemas.microsoft.com/office/word/2012/wordml" xmlns:wpg="http://schemas.microsoft.com/office/word/2010/wordprocessingGroup" xmlns:wpi="http://schemas.microsoft.com/office/word/2010/wordprocessingInk" xmlns:wne="http://schemas.microsoft.com/office/word/2006/wordml" xmlns:wps="http://schemas.microsoft.com/office/word/2010/wordprocessingShape" mc:Ignorable="w14 w15 wp14">
-  <w:abstractNum w:abstractNumId="0">
+<w:numbering xmlns:wpc="http://schemas.microsoft.com/office/word/2010/wordprocessingCanvas" xmlns:cx="http://schemas.microsoft.com/office/drawing/2014/chartex" xmlns:cx1="http://schemas.microsoft.com/office/drawing/2015/9/8/chartex" xmlns:cx2="http://schemas.microsoft.com/office/drawing/2015/10/21/chartex" xmlns:cx3="http://schemas.microsoft.com/office/drawing/2016/5/9/chartex" xmlns:cx4="http://schemas.microsoft.com/office/drawing/2016/5/10/chartex" xmlns:cx5="http://schemas.microsoft.com/office/drawing/2016/5/11/chartex" xmlns:cx6="http://schemas.microsoft.com/office/drawing/2016/5/12/chartex" xmlns:cx7="http://schemas.microsoft.com/office/drawing/2016/5/13/chartex" xmlns:cx8="http://schemas.microsoft.com/office/drawing/2016/5/14/chartex" xmlns:mc="http://schemas.openxmlformats.org/markup-compatibility/2006" xmlns:aink="http://schemas.microsoft.com/office/drawing/2016/ink" xmlns:am3d="http://schemas.microsoft.com/office/drawing/2017/model3d" xmlns:o="urn:schemas-microsoft-com:office:office" xmlns:r="http://schemas.openxmlformats.org/officeDocument/2006/relationships" xmlns:m="http://schemas.openxmlformats.org/officeDocument/2006/math" xmlns:v="urn:schemas-microsoft-com:vml" xmlns:wp14="http://schemas.microsoft.com/office/word/2010/wordprocessingDrawing" xmlns:wp="http://schemas.openxmlformats.org/drawingml/2006/wordprocessingDrawing" xmlns:w10="urn:schemas-microsoft-com:office:word" xmlns:w="http://schemas.openxmlformats.org/wordprocessingml/2006/main" xmlns:w14="http://schemas.microsoft.com/office/word/2010/wordml" xmlns:w15="http://schemas.microsoft.com/office/word/2012/wordml" xmlns:w16cid="http://schemas.microsoft.com/office/word/2016/wordml/cid" xmlns:w16se="http://schemas.microsoft.com/office/word/2015/wordml/symex" xmlns:wpg="http://schemas.microsoft.com/office/word/2010/wordprocessingGroup" xmlns:wpi="http://schemas.microsoft.com/office/word/2010/wordprocessingInk" xmlns:wne="http://schemas.microsoft.com/office/word/2006/wordml" xmlns:wps="http://schemas.microsoft.com/office/word/2010/wordprocessingShape" mc:Ignorable="w14 w15 w16se w16cid wp14">
+  <w:abstractNum w:abstractNumId="0" w15:restartNumberingAfterBreak="0">
     <w:nsid w:val="19311551"/>
     <w:multiLevelType w:val="hybridMultilevel"/>
     <w:tmpl w:val="D5081B74"/>
@@ -7873,7 +8041,7 @@
       </w:pPr>
     </w:lvl>
   </w:abstractNum>
-  <w:abstractNum w:abstractNumId="1">
+  <w:abstractNum w:abstractNumId="1" w15:restartNumberingAfterBreak="0">
     <w:nsid w:val="404132FF"/>
     <w:multiLevelType w:val="multilevel"/>
     <w:tmpl w:val="0816001F"/>
@@ -7959,7 +8127,7 @@
       </w:pPr>
     </w:lvl>
   </w:abstractNum>
-  <w:abstractNum w:abstractNumId="2">
+  <w:abstractNum w:abstractNumId="2" w15:restartNumberingAfterBreak="0">
     <w:nsid w:val="4751249F"/>
     <w:multiLevelType w:val="multilevel"/>
     <w:tmpl w:val="B7F02664"/>
@@ -8048,7 +8216,7 @@
       </w:pPr>
     </w:lvl>
   </w:abstractNum>
-  <w:abstractNum w:abstractNumId="3">
+  <w:abstractNum w:abstractNumId="3" w15:restartNumberingAfterBreak="0">
     <w:nsid w:val="48A110B4"/>
     <w:multiLevelType w:val="hybridMultilevel"/>
     <w:tmpl w:val="C0AE58F8"/>
@@ -8161,7 +8329,7 @@
       </w:rPr>
     </w:lvl>
   </w:abstractNum>
-  <w:abstractNum w:abstractNumId="4">
+  <w:abstractNum w:abstractNumId="4" w15:restartNumberingAfterBreak="0">
     <w:nsid w:val="5C905CCA"/>
     <w:multiLevelType w:val="hybridMultilevel"/>
     <w:tmpl w:val="06486E00"/>
@@ -8293,7 +8461,7 @@
 </file>
 
 <file path=word/styles.xml><?xml version="1.0" encoding="utf-8"?>
-<w:styles xmlns:mc="http://schemas.openxmlformats.org/markup-compatibility/2006" xmlns:r="http://schemas.openxmlformats.org/officeDocument/2006/relationships" xmlns:w="http://schemas.openxmlformats.org/wordprocessingml/2006/main" xmlns:w14="http://schemas.microsoft.com/office/word/2010/wordml" xmlns:w15="http://schemas.microsoft.com/office/word/2012/wordml" mc:Ignorable="w14 w15">
+<w:styles xmlns:mc="http://schemas.openxmlformats.org/markup-compatibility/2006" xmlns:r="http://schemas.openxmlformats.org/officeDocument/2006/relationships" xmlns:w="http://schemas.openxmlformats.org/wordprocessingml/2006/main" xmlns:w14="http://schemas.microsoft.com/office/word/2010/wordml" xmlns:w15="http://schemas.microsoft.com/office/word/2012/wordml" xmlns:w16cid="http://schemas.microsoft.com/office/word/2016/wordml/cid" xmlns:w16se="http://schemas.microsoft.com/office/word/2015/wordml/symex" mc:Ignorable="w14 w15 w16se w16cid">
   <w:docDefaults>
     <w:rPrDefault>
       <w:rPr>
@@ -8309,7 +8477,7 @@
       </w:pPr>
     </w:pPrDefault>
   </w:docDefaults>
-  <w:latentStyles w:defLockedState="0" w:defUIPriority="99" w:defSemiHidden="0" w:defUnhideWhenUsed="0" w:defQFormat="0" w:count="382">
+  <w:latentStyles w:defLockedState="0" w:defUIPriority="99" w:defSemiHidden="0" w:defUnhideWhenUsed="0" w:defQFormat="0" w:count="375">
     <w:lsdException w:name="Normal" w:uiPriority="0" w:qFormat="1"/>
     <w:lsdException w:name="heading 1" w:uiPriority="9" w:qFormat="1"/>
     <w:lsdException w:name="heading 2" w:semiHidden="1" w:uiPriority="9" w:unhideWhenUsed="1" w:qFormat="1"/>
@@ -8688,13 +8856,13 @@
     <w:name w:val="Normal"/>
     <w:qFormat/>
   </w:style>
-  <w:style w:type="character" w:default="1" w:styleId="DefaultParagraphFont">
+  <w:style w:type="character" w:default="1" w:styleId="Tipodeletrapredefinidodopargrafo">
     <w:name w:val="Default Paragraph Font"/>
     <w:uiPriority w:val="1"/>
     <w:semiHidden/>
     <w:unhideWhenUsed/>
   </w:style>
-  <w:style w:type="table" w:default="1" w:styleId="TableNormal">
+  <w:style w:type="table" w:default="1" w:styleId="Tabelanormal">
     <w:name w:val="Normal Table"/>
     <w:uiPriority w:val="99"/>
     <w:semiHidden/>
@@ -8709,15 +8877,15 @@
       </w:tblCellMar>
     </w:tblPr>
   </w:style>
-  <w:style w:type="numbering" w:default="1" w:styleId="NoList">
+  <w:style w:type="numbering" w:default="1" w:styleId="Semlista">
     <w:name w:val="No List"/>
     <w:uiPriority w:val="99"/>
     <w:semiHidden/>
     <w:unhideWhenUsed/>
   </w:style>
-  <w:style w:type="paragraph" w:styleId="NoSpacing">
+  <w:style w:type="paragraph" w:styleId="SemEspaamento">
     <w:name w:val="No Spacing"/>
-    <w:link w:val="NoSpacingChar"/>
+    <w:link w:val="SemEspaamentoCarter"/>
     <w:uiPriority w:val="1"/>
     <w:qFormat/>
     <w:rsid w:val="002C5D69"/>
@@ -8729,10 +8897,10 @@
       <w:lang w:eastAsia="pt-PT"/>
     </w:rPr>
   </w:style>
-  <w:style w:type="character" w:customStyle="1" w:styleId="NoSpacingChar">
-    <w:name w:val="No Spacing Char"/>
-    <w:basedOn w:val="DefaultParagraphFont"/>
-    <w:link w:val="NoSpacing"/>
+  <w:style w:type="character" w:customStyle="1" w:styleId="SemEspaamentoCarter">
+    <w:name w:val="Sem Espaçamento Caráter"/>
+    <w:basedOn w:val="Tipodeletrapredefinidodopargrafo"/>
+    <w:link w:val="SemEspaamento"/>
     <w:uiPriority w:val="1"/>
     <w:rsid w:val="002C5D69"/>
     <w:rPr>
@@ -8740,10 +8908,10 @@
       <w:lang w:eastAsia="pt-PT"/>
     </w:rPr>
   </w:style>
-  <w:style w:type="paragraph" w:styleId="Header">
+  <w:style w:type="paragraph" w:styleId="Cabealho">
     <w:name w:val="header"/>
     <w:basedOn w:val="Normal"/>
-    <w:link w:val="HeaderChar"/>
+    <w:link w:val="CabealhoCarter"/>
     <w:uiPriority w:val="99"/>
     <w:unhideWhenUsed/>
     <w:rsid w:val="0032336D"/>
@@ -8755,17 +8923,17 @@
       <w:spacing w:after="0" w:line="240" w:lineRule="auto"/>
     </w:pPr>
   </w:style>
-  <w:style w:type="character" w:customStyle="1" w:styleId="HeaderChar">
-    <w:name w:val="Header Char"/>
-    <w:basedOn w:val="DefaultParagraphFont"/>
-    <w:link w:val="Header"/>
+  <w:style w:type="character" w:customStyle="1" w:styleId="CabealhoCarter">
+    <w:name w:val="Cabeçalho Caráter"/>
+    <w:basedOn w:val="Tipodeletrapredefinidodopargrafo"/>
+    <w:link w:val="Cabealho"/>
     <w:uiPriority w:val="99"/>
     <w:rsid w:val="0032336D"/>
   </w:style>
-  <w:style w:type="paragraph" w:styleId="Footer">
+  <w:style w:type="paragraph" w:styleId="Rodap">
     <w:name w:val="footer"/>
     <w:basedOn w:val="Normal"/>
-    <w:link w:val="FooterChar"/>
+    <w:link w:val="RodapCarter"/>
     <w:uiPriority w:val="99"/>
     <w:unhideWhenUsed/>
     <w:rsid w:val="0032336D"/>
@@ -8777,14 +8945,14 @@
       <w:spacing w:after="0" w:line="240" w:lineRule="auto"/>
     </w:pPr>
   </w:style>
-  <w:style w:type="character" w:customStyle="1" w:styleId="FooterChar">
-    <w:name w:val="Footer Char"/>
-    <w:basedOn w:val="DefaultParagraphFont"/>
-    <w:link w:val="Footer"/>
+  <w:style w:type="character" w:customStyle="1" w:styleId="RodapCarter">
+    <w:name w:val="Rodapé Caráter"/>
+    <w:basedOn w:val="Tipodeletrapredefinidodopargrafo"/>
+    <w:link w:val="Rodap"/>
     <w:uiPriority w:val="99"/>
     <w:rsid w:val="0032336D"/>
   </w:style>
-  <w:style w:type="paragraph" w:styleId="ListParagraph">
+  <w:style w:type="paragraph" w:styleId="PargrafodaLista">
     <w:name w:val="List Paragraph"/>
     <w:basedOn w:val="Normal"/>
     <w:uiPriority w:val="34"/>
@@ -8797,7 +8965,7 @@
   </w:style>
   <w:style w:type="paragraph" w:customStyle="1" w:styleId="Estilo1">
     <w:name w:val="Estilo1"/>
-    <w:basedOn w:val="Title"/>
+    <w:basedOn w:val="Ttulo"/>
     <w:link w:val="Estilo1Char"/>
     <w:qFormat/>
     <w:rsid w:val="00E42A86"/>
@@ -8807,7 +8975,7 @@
       <w:sz w:val="44"/>
     </w:rPr>
   </w:style>
-  <w:style w:type="paragraph" w:styleId="Index1">
+  <w:style w:type="paragraph" w:styleId="ndiceremissivo1">
     <w:name w:val="index 1"/>
     <w:basedOn w:val="Normal"/>
     <w:next w:val="Normal"/>
@@ -8825,11 +8993,11 @@
       <w:szCs w:val="18"/>
     </w:rPr>
   </w:style>
-  <w:style w:type="paragraph" w:styleId="Title">
+  <w:style w:type="paragraph" w:styleId="Ttulo">
     <w:name w:val="Title"/>
     <w:basedOn w:val="Normal"/>
     <w:next w:val="Normal"/>
-    <w:link w:val="TitleChar"/>
+    <w:link w:val="TtuloCarter"/>
     <w:uiPriority w:val="10"/>
     <w:qFormat/>
     <w:rsid w:val="00E42A86"/>
@@ -8845,10 +9013,10 @@
       <w:szCs w:val="56"/>
     </w:rPr>
   </w:style>
-  <w:style w:type="character" w:customStyle="1" w:styleId="TitleChar">
-    <w:name w:val="Title Char"/>
-    <w:basedOn w:val="DefaultParagraphFont"/>
-    <w:link w:val="Title"/>
+  <w:style w:type="character" w:customStyle="1" w:styleId="TtuloCarter">
+    <w:name w:val="Título Caráter"/>
+    <w:basedOn w:val="Tipodeletrapredefinidodopargrafo"/>
+    <w:link w:val="Ttulo"/>
     <w:uiPriority w:val="10"/>
     <w:rsid w:val="00E42A86"/>
     <w:rPr>
@@ -8861,7 +9029,7 @@
   </w:style>
   <w:style w:type="character" w:customStyle="1" w:styleId="Estilo1Char">
     <w:name w:val="Estilo1 Char"/>
-    <w:basedOn w:val="TitleChar"/>
+    <w:basedOn w:val="TtuloCarter"/>
     <w:link w:val="Estilo1"/>
     <w:rsid w:val="00E42A86"/>
     <w:rPr>
@@ -8873,7 +9041,7 @@
       <w:szCs w:val="56"/>
     </w:rPr>
   </w:style>
-  <w:style w:type="paragraph" w:styleId="Index2">
+  <w:style w:type="paragraph" w:styleId="ndiceremissivo2">
     <w:name w:val="index 2"/>
     <w:basedOn w:val="Normal"/>
     <w:next w:val="Normal"/>
@@ -8891,7 +9059,7 @@
       <w:szCs w:val="18"/>
     </w:rPr>
   </w:style>
-  <w:style w:type="paragraph" w:styleId="Index3">
+  <w:style w:type="paragraph" w:styleId="ndiceremissivo3">
     <w:name w:val="index 3"/>
     <w:basedOn w:val="Normal"/>
     <w:next w:val="Normal"/>
@@ -8909,7 +9077,7 @@
       <w:szCs w:val="18"/>
     </w:rPr>
   </w:style>
-  <w:style w:type="paragraph" w:styleId="Index4">
+  <w:style w:type="paragraph" w:styleId="ndiceremissivo4">
     <w:name w:val="index 4"/>
     <w:basedOn w:val="Normal"/>
     <w:next w:val="Normal"/>
@@ -8927,7 +9095,7 @@
       <w:szCs w:val="18"/>
     </w:rPr>
   </w:style>
-  <w:style w:type="paragraph" w:styleId="Index5">
+  <w:style w:type="paragraph" w:styleId="ndiceremissivo5">
     <w:name w:val="index 5"/>
     <w:basedOn w:val="Normal"/>
     <w:next w:val="Normal"/>
@@ -8945,7 +9113,7 @@
       <w:szCs w:val="18"/>
     </w:rPr>
   </w:style>
-  <w:style w:type="paragraph" w:styleId="Index6">
+  <w:style w:type="paragraph" w:styleId="ndiceremissivo6">
     <w:name w:val="index 6"/>
     <w:basedOn w:val="Normal"/>
     <w:next w:val="Normal"/>
@@ -8963,7 +9131,7 @@
       <w:szCs w:val="18"/>
     </w:rPr>
   </w:style>
-  <w:style w:type="paragraph" w:styleId="Index7">
+  <w:style w:type="paragraph" w:styleId="ndiceremissivo7">
     <w:name w:val="index 7"/>
     <w:basedOn w:val="Normal"/>
     <w:next w:val="Normal"/>
@@ -8981,7 +9149,7 @@
       <w:szCs w:val="18"/>
     </w:rPr>
   </w:style>
-  <w:style w:type="paragraph" w:styleId="Index8">
+  <w:style w:type="paragraph" w:styleId="ndiceremissivo8">
     <w:name w:val="index 8"/>
     <w:basedOn w:val="Normal"/>
     <w:next w:val="Normal"/>
@@ -8999,7 +9167,7 @@
       <w:szCs w:val="18"/>
     </w:rPr>
   </w:style>
-  <w:style w:type="paragraph" w:styleId="Index9">
+  <w:style w:type="paragraph" w:styleId="ndiceremissivo9">
     <w:name w:val="index 9"/>
     <w:basedOn w:val="Normal"/>
     <w:next w:val="Normal"/>
@@ -9017,10 +9185,10 @@
       <w:szCs w:val="18"/>
     </w:rPr>
   </w:style>
-  <w:style w:type="paragraph" w:styleId="IndexHeading">
+  <w:style w:type="paragraph" w:styleId="Cabealhodendiceremissivo">
     <w:name w:val="index heading"/>
     <w:basedOn w:val="Normal"/>
-    <w:next w:val="Index1"/>
+    <w:next w:val="ndiceremissivo1"/>
     <w:uiPriority w:val="99"/>
     <w:unhideWhenUsed/>
     <w:rsid w:val="00C911AE"/>
@@ -9036,16 +9204,15 @@
       <w:szCs w:val="26"/>
     </w:rPr>
   </w:style>
-  <w:style w:type="table" w:styleId="TableGrid">
+  <w:style w:type="table" w:styleId="TabelacomGrelha">
     <w:name w:val="Table Grid"/>
-    <w:basedOn w:val="TableNormal"/>
+    <w:basedOn w:val="Tabelanormal"/>
     <w:uiPriority w:val="39"/>
     <w:rsid w:val="00C911AE"/>
     <w:pPr>
       <w:spacing w:after="0" w:line="240" w:lineRule="auto"/>
     </w:pPr>
     <w:tblPr>
-      <w:tblInd w:w="0" w:type="dxa"/>
       <w:tblBorders>
         <w:top w:val="single" w:sz="4" w:space="0" w:color="auto"/>
         <w:left w:val="single" w:sz="4" w:space="0" w:color="auto"/>
@@ -9054,17 +9221,11 @@
         <w:insideH w:val="single" w:sz="4" w:space="0" w:color="auto"/>
         <w:insideV w:val="single" w:sz="4" w:space="0" w:color="auto"/>
       </w:tblBorders>
-      <w:tblCellMar>
-        <w:top w:w="0" w:type="dxa"/>
-        <w:left w:w="108" w:type="dxa"/>
-        <w:bottom w:w="0" w:type="dxa"/>
-        <w:right w:w="108" w:type="dxa"/>
-      </w:tblCellMar>
     </w:tblPr>
   </w:style>
-  <w:style w:type="character" w:styleId="Hyperlink">
+  <w:style w:type="character" w:styleId="Hiperligao">
     <w:name w:val="Hyperlink"/>
-    <w:basedOn w:val="DefaultParagraphFont"/>
+    <w:basedOn w:val="Tipodeletrapredefinidodopargrafo"/>
     <w:uiPriority w:val="99"/>
     <w:unhideWhenUsed/>
     <w:rsid w:val="009E4109"/>
@@ -9073,9 +9234,9 @@
       <w:u w:val="single"/>
     </w:rPr>
   </w:style>
-  <w:style w:type="character" w:customStyle="1" w:styleId="UnresolvedMention">
-    <w:name w:val="Unresolved Mention"/>
-    <w:basedOn w:val="DefaultParagraphFont"/>
+  <w:style w:type="character" w:customStyle="1" w:styleId="MenoNoResolvida1">
+    <w:name w:val="Menção Não Resolvida1"/>
+    <w:basedOn w:val="Tipodeletrapredefinidodopargrafo"/>
     <w:uiPriority w:val="99"/>
     <w:rsid w:val="009E4109"/>
     <w:rPr>
@@ -9352,7 +9513,7 @@
 </file>
 
 <file path=customXml/itemProps1.xml><?xml version="1.0" encoding="utf-8"?>
-<ds:datastoreItem xmlns:ds="http://schemas.openxmlformats.org/officeDocument/2006/customXml" ds:itemID="{670158CD-4489-CF49-9372-7A7F2416D512}">
+<ds:datastoreItem xmlns:ds="http://schemas.openxmlformats.org/officeDocument/2006/customXml" ds:itemID="{D4F984CD-59FF-4739-B0F0-3356D667256F}">
   <ds:schemaRefs>
     <ds:schemaRef ds:uri="http://schemas.openxmlformats.org/officeDocument/2006/bibliography"/>
   </ds:schemaRefs>

</xml_diff>